<commit_message>
Diagrama de arquitetura mvc
</commit_message>
<xml_diff>
--- a/2.Design/2.2.VA/Documentação EA.docx
+++ b/2.Design/2.2.VA/Documentação EA.docx
@@ -429,15 +429,6 @@
     </w:p>
     <w:p>
       <w:pPr>
-        <w:pStyle w:val="Corpodetexto"/>
-        <w:rPr>
-          <w:rFonts w:ascii="Arial" w:hAnsi="Arial" w:cs="Arial"/>
-          <w:b/>
-        </w:rPr>
-      </w:pPr>
-    </w:p>
-    <w:p>
-      <w:pPr>
         <w:widowControl/>
         <w:shd w:val="clear" w:color="auto" w:fill="FFFFFF"/>
         <w:autoSpaceDE/>
@@ -458,7 +449,7 @@
           <w:sz w:val="22"/>
           <w:lang w:val="pt-BR" w:eastAsia="pt-BR"/>
         </w:rPr>
-        <w:t>DOMINIC ROCHA DE PAULO</w:t>
+        <w:t>BRUNO BRAZ SILVEIRA</w:t>
       </w:r>
     </w:p>
     <w:p>
@@ -483,7 +474,7 @@
           <w:sz w:val="22"/>
           <w:lang w:val="pt-BR" w:eastAsia="pt-BR"/>
         </w:rPr>
-        <w:t>MARCOS VINICIUS VIEIRA DA SILVA</w:t>
+        <w:t>DOMINIC ROCHA DE PAULO</w:t>
       </w:r>
     </w:p>
     <w:p>
@@ -508,7 +499,50 @@
           <w:sz w:val="22"/>
           <w:lang w:val="pt-BR" w:eastAsia="pt-BR"/>
         </w:rPr>
-        <w:t>BRUNO BRAZ SILVEIRA</w:t>
+        <w:t>FELIPE</w:t>
+      </w:r>
+      <w:r>
+        <w:rPr>
+          <w:rFonts w:ascii="Segoe UI" w:eastAsia="Times New Roman" w:hAnsi="Segoe UI" w:cs="Segoe UI"/>
+          <w:color w:val="24292E"/>
+          <w:szCs w:val="24"/>
+          <w:lang w:val="pt-BR" w:eastAsia="pt-BR"/>
+        </w:rPr>
+        <w:t xml:space="preserve"> </w:t>
+      </w:r>
+      <w:r>
+        <w:rPr>
+          <w:rFonts w:ascii="Segoe UI" w:eastAsia="Times New Roman" w:hAnsi="Segoe UI" w:cs="Segoe UI"/>
+          <w:color w:val="24292E"/>
+          <w:sz w:val="22"/>
+          <w:lang w:val="pt-BR" w:eastAsia="pt-BR"/>
+        </w:rPr>
+        <w:t>GONÇALVES FERREIRA</w:t>
+      </w:r>
+    </w:p>
+    <w:p>
+      <w:pPr>
+        <w:widowControl/>
+        <w:shd w:val="clear" w:color="auto" w:fill="FFFFFF"/>
+        <w:autoSpaceDE/>
+        <w:autoSpaceDN/>
+        <w:ind w:left="357"/>
+        <w:jc w:val="right"/>
+        <w:rPr>
+          <w:rFonts w:ascii="Segoe UI" w:eastAsia="Times New Roman" w:hAnsi="Segoe UI" w:cs="Segoe UI"/>
+          <w:color w:val="24292E"/>
+          <w:sz w:val="22"/>
+          <w:lang w:val="pt-BR" w:eastAsia="pt-BR"/>
+        </w:rPr>
+      </w:pPr>
+      <w:r>
+        <w:rPr>
+          <w:rFonts w:ascii="Segoe UI" w:eastAsia="Times New Roman" w:hAnsi="Segoe UI" w:cs="Segoe UI"/>
+          <w:color w:val="24292E"/>
+          <w:sz w:val="22"/>
+          <w:lang w:val="pt-BR" w:eastAsia="pt-BR"/>
+        </w:rPr>
+        <w:t>MARCOS VINICIUS VIEIRA DA SILVA</w:t>
       </w:r>
     </w:p>
     <w:p>
@@ -526,6 +560,7 @@
           <w:rFonts w:ascii="Arial" w:hAnsi="Arial" w:cs="Arial"/>
           <w:w w:val="95"/>
         </w:rPr>
+        <w:lastRenderedPageBreak/>
         <w:br w:type="page"/>
       </w:r>
     </w:p>
@@ -2241,15 +2276,7 @@
         <w:t>propósito</w:t>
       </w:r>
       <w:r>
-        <w:t xml:space="preserve"> </w:t>
-      </w:r>
-      <w:proofErr w:type="gramStart"/>
-      <w:r>
-        <w:t>gerenciar  e</w:t>
-      </w:r>
-      <w:proofErr w:type="gramEnd"/>
-      <w:r>
-        <w:t xml:space="preserve"> controlar </w:t>
+        <w:t xml:space="preserve"> gerenciar  e controlar </w:t>
       </w:r>
       <w:r>
         <w:t xml:space="preserve">o cartão de </w:t>
@@ -2934,23 +2961,7 @@
                 <w:rFonts w:ascii="Arial" w:hAnsi="Arial" w:cs="Arial"/>
                 <w:szCs w:val="24"/>
               </w:rPr>
-              <w:t xml:space="preserve">O ator deve conseguir fazer o </w:t>
-            </w:r>
-            <w:proofErr w:type="spellStart"/>
-            <w:r>
-              <w:rPr>
-                <w:rFonts w:ascii="Arial" w:hAnsi="Arial" w:cs="Arial"/>
-                <w:szCs w:val="24"/>
-              </w:rPr>
-              <w:t>logon</w:t>
-            </w:r>
-            <w:proofErr w:type="spellEnd"/>
-            <w:r>
-              <w:rPr>
-                <w:rFonts w:ascii="Arial" w:hAnsi="Arial" w:cs="Arial"/>
-                <w:szCs w:val="24"/>
-              </w:rPr>
-              <w:t xml:space="preserve"> no sistema.</w:t>
+              <w:t>O ator deve conseguir fazer o logon no sistema.</w:t>
             </w:r>
           </w:p>
         </w:tc>
@@ -3042,7 +3053,6 @@
               </w:rPr>
               <w:t xml:space="preserve"> </w:t>
             </w:r>
-            <w:proofErr w:type="spellStart"/>
             <w:r>
               <w:rPr>
                 <w:rFonts w:ascii="Arial" w:hAnsi="Arial" w:cs="Arial"/>
@@ -3050,7 +3060,6 @@
               </w:rPr>
               <w:t>acessa</w:t>
             </w:r>
-            <w:proofErr w:type="spellEnd"/>
             <w:r>
               <w:rPr>
                 <w:rFonts w:ascii="Arial" w:hAnsi="Arial" w:cs="Arial"/>
@@ -3104,21 +3113,12 @@
               </w:rPr>
               <w:t xml:space="preserve"> </w:t>
             </w:r>
-            <w:proofErr w:type="spellStart"/>
-            <w:r>
-              <w:rPr>
-                <w:rFonts w:ascii="Arial" w:hAnsi="Arial" w:cs="Arial"/>
-                <w:szCs w:val="24"/>
-              </w:rPr>
-              <w:t>logon</w:t>
-            </w:r>
-            <w:proofErr w:type="spellEnd"/>
-            <w:r>
-              <w:rPr>
-                <w:rFonts w:ascii="Arial" w:hAnsi="Arial" w:cs="Arial"/>
-                <w:szCs w:val="24"/>
-              </w:rPr>
-              <w:t xml:space="preserve"> e seleciona a opção </w:t>
+            <w:r>
+              <w:rPr>
+                <w:rFonts w:ascii="Arial" w:hAnsi="Arial" w:cs="Arial"/>
+                <w:szCs w:val="24"/>
+              </w:rPr>
+              <w:t xml:space="preserve">logon e seleciona a opção </w:t>
             </w:r>
             <w:r>
               <w:rPr>
@@ -3567,25 +3567,7 @@
                 <w:w w:val="95"/>
                 <w:szCs w:val="24"/>
               </w:rPr>
-              <w:t xml:space="preserve"> </w:t>
-            </w:r>
-            <w:proofErr w:type="spellStart"/>
-            <w:r>
-              <w:rPr>
-                <w:rFonts w:ascii="Arial" w:hAnsi="Arial" w:cs="Arial"/>
-                <w:w w:val="95"/>
-                <w:szCs w:val="24"/>
-              </w:rPr>
-              <w:t>loga</w:t>
-            </w:r>
-            <w:proofErr w:type="spellEnd"/>
-            <w:r>
-              <w:rPr>
-                <w:rFonts w:ascii="Arial" w:hAnsi="Arial" w:cs="Arial"/>
-                <w:w w:val="95"/>
-                <w:szCs w:val="24"/>
-              </w:rPr>
-              <w:t xml:space="preserve"> no sistema.</w:t>
+              <w:t xml:space="preserve"> loga no sistema.</w:t>
             </w:r>
           </w:p>
         </w:tc>
@@ -6019,23 +6001,7 @@
                 <w:rFonts w:ascii="Arial" w:hAnsi="Arial" w:cs="Arial"/>
                 <w:szCs w:val="24"/>
               </w:rPr>
-              <w:t xml:space="preserve">O ator </w:t>
-            </w:r>
-            <w:proofErr w:type="spellStart"/>
-            <w:r>
-              <w:rPr>
-                <w:rFonts w:ascii="Arial" w:hAnsi="Arial" w:cs="Arial"/>
-                <w:szCs w:val="24"/>
-              </w:rPr>
-              <w:t>acessa</w:t>
-            </w:r>
-            <w:proofErr w:type="spellEnd"/>
-            <w:r>
-              <w:rPr>
-                <w:rFonts w:ascii="Arial" w:hAnsi="Arial" w:cs="Arial"/>
-                <w:szCs w:val="24"/>
-              </w:rPr>
-              <w:t xml:space="preserve"> o link enviado por e-mail.</w:t>
+              <w:t>O ator acessa o link enviado por e-mail.</w:t>
             </w:r>
           </w:p>
           <w:p>
@@ -6901,16 +6867,7 @@
                 <w:b/>
                 <w:szCs w:val="24"/>
               </w:rPr>
-              <w:t xml:space="preserve">Realizar </w:t>
-            </w:r>
-            <w:proofErr w:type="spellStart"/>
-            <w:r>
-              <w:rPr>
-                <w:rFonts w:ascii="Arial" w:hAnsi="Arial" w:cs="Arial"/>
-                <w:b/>
-                <w:szCs w:val="24"/>
-              </w:rPr>
-              <w:t>Log</w:t>
+              <w:t>Realizar Log</w:t>
             </w:r>
             <w:r>
               <w:rPr>
@@ -6920,7 +6877,6 @@
               </w:rPr>
               <w:t>on</w:t>
             </w:r>
-            <w:proofErr w:type="spellEnd"/>
           </w:p>
         </w:tc>
       </w:tr>
@@ -7055,23 +7011,7 @@
                 <w:rFonts w:ascii="Arial" w:hAnsi="Arial" w:cs="Arial"/>
                 <w:szCs w:val="24"/>
               </w:rPr>
-              <w:t xml:space="preserve">de realizar o </w:t>
-            </w:r>
-            <w:proofErr w:type="spellStart"/>
-            <w:r>
-              <w:rPr>
-                <w:rFonts w:ascii="Arial" w:hAnsi="Arial" w:cs="Arial"/>
-                <w:szCs w:val="24"/>
-              </w:rPr>
-              <w:t>logon</w:t>
-            </w:r>
-            <w:proofErr w:type="spellEnd"/>
-            <w:r>
-              <w:rPr>
-                <w:rFonts w:ascii="Arial" w:hAnsi="Arial" w:cs="Arial"/>
-                <w:szCs w:val="24"/>
-              </w:rPr>
-              <w:t xml:space="preserve"> no sistema.</w:t>
+              <w:t>de realizar o logon no sistema.</w:t>
             </w:r>
           </w:p>
         </w:tc>
@@ -7123,17 +7063,8 @@
                 <w:rFonts w:ascii="Arial" w:hAnsi="Arial" w:cs="Arial"/>
                 <w:szCs w:val="24"/>
               </w:rPr>
-              <w:t xml:space="preserve">Usuário, </w:t>
-            </w:r>
-            <w:proofErr w:type="gramStart"/>
-            <w:r>
-              <w:rPr>
-                <w:rFonts w:ascii="Arial" w:hAnsi="Arial" w:cs="Arial"/>
-                <w:szCs w:val="24"/>
-              </w:rPr>
-              <w:t>Administrador</w:t>
-            </w:r>
-            <w:proofErr w:type="gramEnd"/>
+              <w:t>Usuário, Administrador</w:t>
+            </w:r>
           </w:p>
         </w:tc>
       </w:tr>
@@ -7368,21 +7299,12 @@
               </w:rPr>
               <w:t xml:space="preserve"> </w:t>
             </w:r>
-            <w:proofErr w:type="spellStart"/>
-            <w:r>
-              <w:rPr>
-                <w:rFonts w:ascii="Arial" w:hAnsi="Arial" w:cs="Arial"/>
-                <w:szCs w:val="24"/>
-              </w:rPr>
-              <w:t>logon</w:t>
-            </w:r>
-            <w:proofErr w:type="spellEnd"/>
-            <w:r>
-              <w:rPr>
-                <w:rFonts w:ascii="Arial" w:hAnsi="Arial" w:cs="Arial"/>
-                <w:szCs w:val="24"/>
-              </w:rPr>
-              <w:t>.</w:t>
+            <w:r>
+              <w:rPr>
+                <w:rFonts w:ascii="Arial" w:hAnsi="Arial" w:cs="Arial"/>
+                <w:szCs w:val="24"/>
+              </w:rPr>
+              <w:t>logon.</w:t>
             </w:r>
           </w:p>
           <w:p>
@@ -7420,23 +7342,7 @@
                 <w:rFonts w:ascii="Arial" w:hAnsi="Arial" w:cs="Arial"/>
                 <w:szCs w:val="24"/>
               </w:rPr>
-              <w:t xml:space="preserve"> de </w:t>
-            </w:r>
-            <w:proofErr w:type="spellStart"/>
-            <w:r>
-              <w:rPr>
-                <w:rFonts w:ascii="Arial" w:hAnsi="Arial" w:cs="Arial"/>
-                <w:szCs w:val="24"/>
-              </w:rPr>
-              <w:t>logon</w:t>
-            </w:r>
-            <w:proofErr w:type="spellEnd"/>
-            <w:r>
-              <w:rPr>
-                <w:rFonts w:ascii="Arial" w:hAnsi="Arial" w:cs="Arial"/>
-                <w:szCs w:val="24"/>
-              </w:rPr>
-              <w:t>.</w:t>
+              <w:t xml:space="preserve"> de logon.</w:t>
             </w:r>
           </w:p>
           <w:p>
@@ -8916,23 +8822,7 @@
                 <w:rFonts w:ascii="Arial" w:hAnsi="Arial" w:cs="Arial"/>
                 <w:szCs w:val="24"/>
               </w:rPr>
-              <w:t xml:space="preserve">O ator deve estar </w:t>
-            </w:r>
-            <w:proofErr w:type="spellStart"/>
-            <w:r>
-              <w:rPr>
-                <w:rFonts w:ascii="Arial" w:hAnsi="Arial" w:cs="Arial"/>
-                <w:szCs w:val="24"/>
-              </w:rPr>
-              <w:t>logado</w:t>
-            </w:r>
-            <w:proofErr w:type="spellEnd"/>
-            <w:r>
-              <w:rPr>
-                <w:rFonts w:ascii="Arial" w:hAnsi="Arial" w:cs="Arial"/>
-                <w:szCs w:val="24"/>
-              </w:rPr>
-              <w:t xml:space="preserve"> no sistema.</w:t>
+              <w:t>O ator deve estar logado no sistema.</w:t>
             </w:r>
           </w:p>
         </w:tc>
@@ -10355,7 +10245,6 @@
               </w:rPr>
               <w:t xml:space="preserve"> </w:t>
             </w:r>
-            <w:proofErr w:type="gramStart"/>
             <w:r>
               <w:rPr>
                 <w:rFonts w:ascii="Arial" w:hAnsi="Arial" w:cs="Arial"/>
@@ -10364,7 +10253,6 @@
               </w:rPr>
               <w:t>registro</w:t>
             </w:r>
-            <w:proofErr w:type="gramEnd"/>
             <w:r>
               <w:rPr>
                 <w:rFonts w:ascii="Arial" w:hAnsi="Arial" w:cs="Arial"/>
@@ -10595,21 +10483,12 @@
               </w:rPr>
               <w:t xml:space="preserve"> </w:t>
             </w:r>
-            <w:proofErr w:type="spellStart"/>
-            <w:r>
-              <w:rPr>
-                <w:rFonts w:ascii="Arial" w:hAnsi="Arial" w:cs="Arial"/>
-                <w:szCs w:val="24"/>
-              </w:rPr>
-              <w:t>logado</w:t>
-            </w:r>
-            <w:proofErr w:type="spellEnd"/>
-            <w:r>
-              <w:rPr>
-                <w:rFonts w:ascii="Arial" w:hAnsi="Arial" w:cs="Arial"/>
-                <w:szCs w:val="24"/>
-              </w:rPr>
-              <w:t xml:space="preserve"> no sistema.</w:t>
+            <w:r>
+              <w:rPr>
+                <w:rFonts w:ascii="Arial" w:hAnsi="Arial" w:cs="Arial"/>
+                <w:szCs w:val="24"/>
+              </w:rPr>
+              <w:t>logado no sistema.</w:t>
             </w:r>
           </w:p>
         </w:tc>
@@ -10867,7 +10746,6 @@
               </w:rPr>
               <w:t xml:space="preserve"> </w:t>
             </w:r>
-            <w:proofErr w:type="gramStart"/>
             <w:r>
               <w:rPr>
                 <w:rFonts w:ascii="Arial" w:hAnsi="Arial" w:cs="Arial"/>
@@ -10875,7 +10753,6 @@
               </w:rPr>
               <w:t>registros</w:t>
             </w:r>
-            <w:proofErr w:type="gramEnd"/>
             <w:r>
               <w:rPr>
                 <w:rFonts w:ascii="Arial" w:hAnsi="Arial" w:cs="Arial"/>
@@ -11028,23 +10905,7 @@
                 <w:rFonts w:ascii="Arial" w:hAnsi="Arial" w:cs="Arial"/>
                 <w:szCs w:val="24"/>
               </w:rPr>
-              <w:t xml:space="preserve">sistema direciona o ator para a </w:t>
-            </w:r>
-            <w:proofErr w:type="gramStart"/>
-            <w:r>
-              <w:rPr>
-                <w:rFonts w:ascii="Arial" w:hAnsi="Arial" w:cs="Arial"/>
-                <w:szCs w:val="24"/>
-              </w:rPr>
-              <w:t>pagina</w:t>
-            </w:r>
-            <w:proofErr w:type="gramEnd"/>
-            <w:r>
-              <w:rPr>
-                <w:rFonts w:ascii="Arial" w:hAnsi="Arial" w:cs="Arial"/>
-                <w:szCs w:val="24"/>
-              </w:rPr>
-              <w:t xml:space="preserve"> solicitada.</w:t>
+              <w:t>sistema direciona o ator para a pagina solicitada.</w:t>
             </w:r>
           </w:p>
           <w:p>
@@ -11097,23 +10958,7 @@
                 <w:rFonts w:ascii="Arial" w:hAnsi="Arial" w:cs="Arial"/>
                 <w:szCs w:val="24"/>
               </w:rPr>
-              <w:t xml:space="preserve"> de seleção dos </w:t>
-            </w:r>
-            <w:proofErr w:type="gramStart"/>
-            <w:r>
-              <w:rPr>
-                <w:rFonts w:ascii="Arial" w:hAnsi="Arial" w:cs="Arial"/>
-                <w:szCs w:val="24"/>
-              </w:rPr>
-              <w:t>registros</w:t>
-            </w:r>
-            <w:proofErr w:type="gramEnd"/>
-            <w:r>
-              <w:rPr>
-                <w:rFonts w:ascii="Arial" w:hAnsi="Arial" w:cs="Arial"/>
-                <w:szCs w:val="24"/>
-              </w:rPr>
-              <w:t>.</w:t>
+              <w:t xml:space="preserve"> de seleção dos registros.</w:t>
             </w:r>
           </w:p>
           <w:p>
@@ -11236,18 +11081,8 @@
                 <w:rFonts w:ascii="Arial" w:hAnsi="Arial" w:cs="Arial"/>
                 <w:szCs w:val="24"/>
               </w:rPr>
-              <w:t xml:space="preserve"> </w:t>
-            </w:r>
-            <w:proofErr w:type="spellStart"/>
-            <w:proofErr w:type="gramStart"/>
-            <w:r>
-              <w:rPr>
-                <w:rFonts w:ascii="Arial" w:hAnsi="Arial" w:cs="Arial"/>
-                <w:szCs w:val="24"/>
-              </w:rPr>
-              <w:t>xml</w:t>
-            </w:r>
-            <w:proofErr w:type="spellEnd"/>
+              <w:t xml:space="preserve"> xml</w:t>
+            </w:r>
             <w:r>
               <w:rPr>
                 <w:rFonts w:ascii="Arial" w:hAnsi="Arial" w:cs="Arial"/>
@@ -11263,7 +11098,6 @@
               </w:rPr>
               <w:t>.</w:t>
             </w:r>
-            <w:proofErr w:type="gramEnd"/>
           </w:p>
         </w:tc>
       </w:tr>
@@ -11497,25 +11331,7 @@
                 <w:color w:val="000000" w:themeColor="text1"/>
                 <w:szCs w:val="24"/>
               </w:rPr>
-              <w:t xml:space="preserve">No passo 4 o sistema não encontra nenhum </w:t>
-            </w:r>
-            <w:proofErr w:type="gramStart"/>
-            <w:r>
-              <w:rPr>
-                <w:rFonts w:ascii="Arial" w:hAnsi="Arial" w:cs="Arial"/>
-                <w:color w:val="000000" w:themeColor="text1"/>
-                <w:szCs w:val="24"/>
-              </w:rPr>
-              <w:t>registro</w:t>
-            </w:r>
-            <w:proofErr w:type="gramEnd"/>
-            <w:r>
-              <w:rPr>
-                <w:rFonts w:ascii="Arial" w:hAnsi="Arial" w:cs="Arial"/>
-                <w:color w:val="000000" w:themeColor="text1"/>
-                <w:szCs w:val="24"/>
-              </w:rPr>
-              <w:t xml:space="preserve"> correspondente ao </w:t>
+              <w:t xml:space="preserve">No passo 4 o sistema não encontra nenhum registro correspondente ao </w:t>
             </w:r>
             <w:r>
               <w:rPr>
@@ -11554,25 +11370,7 @@
                 <w:color w:val="000000" w:themeColor="text1"/>
                 <w:szCs w:val="24"/>
               </w:rPr>
-              <w:t xml:space="preserve">O sistema emite um alerta que não há </w:t>
-            </w:r>
-            <w:proofErr w:type="gramStart"/>
-            <w:r>
-              <w:rPr>
-                <w:rFonts w:ascii="Arial" w:hAnsi="Arial" w:cs="Arial"/>
-                <w:color w:val="000000" w:themeColor="text1"/>
-                <w:szCs w:val="24"/>
-              </w:rPr>
-              <w:t>registros</w:t>
-            </w:r>
-            <w:proofErr w:type="gramEnd"/>
-            <w:r>
-              <w:rPr>
-                <w:rFonts w:ascii="Arial" w:hAnsi="Arial" w:cs="Arial"/>
-                <w:color w:val="000000" w:themeColor="text1"/>
-                <w:szCs w:val="24"/>
-              </w:rPr>
-              <w:t>.</w:t>
+              <w:t>O sistema emite um alerta que não há registros.</w:t>
             </w:r>
           </w:p>
           <w:p>
@@ -12154,23 +11952,7 @@
                 <w:rFonts w:ascii="Arial" w:hAnsi="Arial" w:cs="Arial"/>
                 <w:szCs w:val="24"/>
               </w:rPr>
-              <w:t xml:space="preserve">ator deverá estar </w:t>
-            </w:r>
-            <w:proofErr w:type="spellStart"/>
-            <w:r>
-              <w:rPr>
-                <w:rFonts w:ascii="Arial" w:hAnsi="Arial" w:cs="Arial"/>
-                <w:szCs w:val="24"/>
-              </w:rPr>
-              <w:t>logado</w:t>
-            </w:r>
-            <w:proofErr w:type="spellEnd"/>
-            <w:r>
-              <w:rPr>
-                <w:rFonts w:ascii="Arial" w:hAnsi="Arial" w:cs="Arial"/>
-                <w:szCs w:val="24"/>
-              </w:rPr>
-              <w:t>.</w:t>
+              <w:t>ator deverá estar logado.</w:t>
             </w:r>
           </w:p>
           <w:p>
@@ -13315,23 +13097,7 @@
           <w:szCs w:val="24"/>
         </w:rPr>
         <w:lastRenderedPageBreak/>
-        <w:t xml:space="preserve">Editar </w:t>
-      </w:r>
-      <w:proofErr w:type="gramStart"/>
-      <w:r>
-        <w:rPr>
-          <w:rFonts w:cs="Arial"/>
-          <w:szCs w:val="24"/>
-        </w:rPr>
-        <w:t>Registro</w:t>
-      </w:r>
-      <w:proofErr w:type="gramEnd"/>
-      <w:r>
-        <w:rPr>
-          <w:rFonts w:cs="Arial"/>
-          <w:szCs w:val="24"/>
-        </w:rPr>
-        <w:t xml:space="preserve"> de Aplicação de Vacina</w:t>
+        <w:t>Editar Registro de Aplicação de Vacina</w:t>
       </w:r>
       <w:bookmarkEnd w:id="20"/>
     </w:p>
@@ -13406,27 +13172,7 @@
                 <w:color w:val="000000" w:themeColor="text1"/>
                 <w:szCs w:val="24"/>
               </w:rPr>
-              <w:t xml:space="preserve">Editar </w:t>
-            </w:r>
-            <w:proofErr w:type="gramStart"/>
-            <w:r>
-              <w:rPr>
-                <w:rFonts w:ascii="Arial" w:hAnsi="Arial" w:cs="Arial"/>
-                <w:b/>
-                <w:color w:val="000000" w:themeColor="text1"/>
-                <w:szCs w:val="24"/>
-              </w:rPr>
-              <w:t>Registro</w:t>
-            </w:r>
-            <w:proofErr w:type="gramEnd"/>
-            <w:r>
-              <w:rPr>
-                <w:rFonts w:ascii="Arial" w:hAnsi="Arial" w:cs="Arial"/>
-                <w:b/>
-                <w:color w:val="000000" w:themeColor="text1"/>
-                <w:szCs w:val="24"/>
-              </w:rPr>
-              <w:t xml:space="preserve"> de Aplicação de </w:t>
+              <w:t xml:space="preserve">Editar Registro de Aplicação de </w:t>
             </w:r>
             <w:r>
               <w:rPr>
@@ -13458,23 +13204,13 @@
                 <w:szCs w:val="24"/>
               </w:rPr>
             </w:pPr>
-            <w:proofErr w:type="gramStart"/>
-            <w:r>
-              <w:rPr>
-                <w:rFonts w:ascii="Arial" w:hAnsi="Arial" w:cs="Arial"/>
-                <w:b/>
-                <w:szCs w:val="24"/>
-              </w:rPr>
-              <w:t>ID  Caso</w:t>
-            </w:r>
-            <w:proofErr w:type="gramEnd"/>
-            <w:r>
-              <w:rPr>
-                <w:rFonts w:ascii="Arial" w:hAnsi="Arial" w:cs="Arial"/>
-                <w:b/>
-                <w:szCs w:val="24"/>
-              </w:rPr>
-              <w:t xml:space="preserve"> de Uso</w:t>
+            <w:r>
+              <w:rPr>
+                <w:rFonts w:ascii="Arial" w:hAnsi="Arial" w:cs="Arial"/>
+                <w:b/>
+                <w:szCs w:val="24"/>
+              </w:rPr>
+              <w:t>ID  Caso de Uso</w:t>
             </w:r>
           </w:p>
         </w:tc>
@@ -13728,7 +13464,6 @@
               </w:rPr>
               <w:t xml:space="preserve">já </w:t>
             </w:r>
-            <w:proofErr w:type="gramStart"/>
             <w:r>
               <w:rPr>
                 <w:rFonts w:ascii="Arial" w:hAnsi="Arial" w:cs="Arial"/>
@@ -13736,7 +13471,6 @@
               </w:rPr>
               <w:t>registrada</w:t>
             </w:r>
-            <w:proofErr w:type="gramEnd"/>
             <w:r>
               <w:rPr>
                 <w:rFonts w:ascii="Arial" w:hAnsi="Arial" w:cs="Arial"/>
@@ -13893,21 +13627,12 @@
               </w:rPr>
               <w:t xml:space="preserve"> </w:t>
             </w:r>
-            <w:proofErr w:type="spellStart"/>
-            <w:r>
-              <w:rPr>
-                <w:rFonts w:ascii="Arial" w:hAnsi="Arial" w:cs="Arial"/>
-                <w:szCs w:val="24"/>
-              </w:rPr>
-              <w:t>logado</w:t>
-            </w:r>
-            <w:proofErr w:type="spellEnd"/>
-            <w:r>
-              <w:rPr>
-                <w:rFonts w:ascii="Arial" w:hAnsi="Arial" w:cs="Arial"/>
-                <w:szCs w:val="24"/>
-              </w:rPr>
-              <w:t xml:space="preserve"> no sistema.</w:t>
+            <w:r>
+              <w:rPr>
+                <w:rFonts w:ascii="Arial" w:hAnsi="Arial" w:cs="Arial"/>
+                <w:szCs w:val="24"/>
+              </w:rPr>
+              <w:t>logado no sistema.</w:t>
             </w:r>
           </w:p>
           <w:p>
@@ -14031,7 +13756,6 @@
               </w:rPr>
               <w:t xml:space="preserve"> </w:t>
             </w:r>
-            <w:proofErr w:type="gramStart"/>
             <w:r>
               <w:rPr>
                 <w:rFonts w:ascii="Arial" w:hAnsi="Arial" w:cs="Arial"/>
@@ -14039,7 +13763,6 @@
               </w:rPr>
               <w:t>registrada</w:t>
             </w:r>
-            <w:proofErr w:type="gramEnd"/>
             <w:r>
               <w:rPr>
                 <w:rFonts w:ascii="Arial" w:hAnsi="Arial" w:cs="Arial"/>
@@ -14105,23 +13828,7 @@
                 <w:rFonts w:ascii="Arial" w:hAnsi="Arial" w:cs="Arial"/>
                 <w:szCs w:val="24"/>
               </w:rPr>
-              <w:t xml:space="preserve">Salvar o </w:t>
-            </w:r>
-            <w:proofErr w:type="gramStart"/>
-            <w:r>
-              <w:rPr>
-                <w:rFonts w:ascii="Arial" w:hAnsi="Arial" w:cs="Arial"/>
-                <w:szCs w:val="24"/>
-              </w:rPr>
-              <w:t>registro</w:t>
-            </w:r>
-            <w:proofErr w:type="gramEnd"/>
-            <w:r>
-              <w:rPr>
-                <w:rFonts w:ascii="Arial" w:hAnsi="Arial" w:cs="Arial"/>
-                <w:szCs w:val="24"/>
-              </w:rPr>
-              <w:t xml:space="preserve"> editado.</w:t>
+              <w:t>Salvar o registro editado.</w:t>
             </w:r>
           </w:p>
         </w:tc>
@@ -14228,7 +13935,6 @@
               </w:rPr>
               <w:t xml:space="preserve"> </w:t>
             </w:r>
-            <w:proofErr w:type="gramStart"/>
             <w:r>
               <w:rPr>
                 <w:rFonts w:ascii="Arial" w:hAnsi="Arial" w:cs="Arial"/>
@@ -14236,7 +13942,6 @@
               </w:rPr>
               <w:t>registro</w:t>
             </w:r>
-            <w:proofErr w:type="gramEnd"/>
             <w:r>
               <w:rPr>
                 <w:rFonts w:ascii="Arial" w:hAnsi="Arial" w:cs="Arial"/>
@@ -14390,7 +14095,6 @@
               </w:rPr>
               <w:t xml:space="preserve"> </w:t>
             </w:r>
-            <w:proofErr w:type="gramStart"/>
             <w:r>
               <w:rPr>
                 <w:rFonts w:ascii="Arial" w:hAnsi="Arial" w:cs="Arial"/>
@@ -14398,7 +14102,6 @@
               </w:rPr>
               <w:t>registro</w:t>
             </w:r>
-            <w:proofErr w:type="gramEnd"/>
             <w:r>
               <w:rPr>
                 <w:rFonts w:ascii="Arial" w:hAnsi="Arial" w:cs="Arial"/>
@@ -14773,22 +14476,13 @@
         </w:rPr>
       </w:pPr>
       <w:bookmarkStart w:id="21" w:name="_Toc51722261"/>
-      <w:proofErr w:type="gramStart"/>
       <w:r>
         <w:rPr>
           <w:rFonts w:cs="Arial"/>
           <w:szCs w:val="24"/>
         </w:rPr>
         <w:lastRenderedPageBreak/>
-        <w:t>Registrar</w:t>
-      </w:r>
-      <w:proofErr w:type="gramEnd"/>
-      <w:r>
-        <w:rPr>
-          <w:rFonts w:cs="Arial"/>
-          <w:szCs w:val="24"/>
-        </w:rPr>
-        <w:t xml:space="preserve"> Aplicação de Vacina</w:t>
+        <w:t>Registrar Aplicação de Vacina</w:t>
       </w:r>
       <w:bookmarkEnd w:id="21"/>
     </w:p>
@@ -14857,7 +14551,6 @@
                 <w:szCs w:val="24"/>
               </w:rPr>
             </w:pPr>
-            <w:proofErr w:type="gramStart"/>
             <w:r>
               <w:rPr>
                 <w:rFonts w:ascii="Arial" w:hAnsi="Arial" w:cs="Arial"/>
@@ -14865,17 +14558,7 @@
                 <w:color w:val="000000" w:themeColor="text1"/>
                 <w:szCs w:val="24"/>
               </w:rPr>
-              <w:t>Registrar</w:t>
-            </w:r>
-            <w:proofErr w:type="gramEnd"/>
-            <w:r>
-              <w:rPr>
-                <w:rFonts w:ascii="Arial" w:hAnsi="Arial" w:cs="Arial"/>
-                <w:b/>
-                <w:color w:val="000000" w:themeColor="text1"/>
-                <w:szCs w:val="24"/>
-              </w:rPr>
-              <w:t xml:space="preserve"> Aplicação de Vacina</w:t>
+              <w:t>Registrar Aplicação de Vacina</w:t>
             </w:r>
           </w:p>
         </w:tc>
@@ -15075,7 +14758,6 @@
               </w:rPr>
               <w:t xml:space="preserve"> </w:t>
             </w:r>
-            <w:proofErr w:type="gramStart"/>
             <w:r>
               <w:rPr>
                 <w:rFonts w:ascii="Arial" w:hAnsi="Arial" w:cs="Arial"/>
@@ -15083,7 +14765,6 @@
               </w:rPr>
               <w:t>registrar</w:t>
             </w:r>
-            <w:proofErr w:type="gramEnd"/>
             <w:r>
               <w:rPr>
                 <w:rFonts w:ascii="Arial" w:hAnsi="Arial" w:cs="Arial"/>
@@ -15342,7 +15023,6 @@
               </w:rPr>
               <w:t xml:space="preserve"> </w:t>
             </w:r>
-            <w:proofErr w:type="gramStart"/>
             <w:r>
               <w:rPr>
                 <w:rFonts w:ascii="Arial" w:hAnsi="Arial" w:cs="Arial"/>
@@ -15350,7 +15030,6 @@
               </w:rPr>
               <w:t>registro</w:t>
             </w:r>
-            <w:proofErr w:type="gramEnd"/>
             <w:r>
               <w:rPr>
                 <w:rFonts w:ascii="Arial" w:hAnsi="Arial" w:cs="Arial"/>
@@ -16463,7 +16142,6 @@
               </w:rPr>
               <w:t xml:space="preserve"> </w:t>
             </w:r>
-            <w:proofErr w:type="gramStart"/>
             <w:r>
               <w:rPr>
                 <w:rFonts w:ascii="Arial" w:hAnsi="Arial" w:cs="Arial"/>
@@ -16472,7 +16150,6 @@
               </w:rPr>
               <w:t>registrar</w:t>
             </w:r>
-            <w:proofErr w:type="gramEnd"/>
             <w:r>
               <w:rPr>
                 <w:rFonts w:ascii="Arial" w:hAnsi="Arial" w:cs="Arial"/>
@@ -16686,21 +16363,12 @@
               </w:rPr>
               <w:t xml:space="preserve">1. O usuário deve estar </w:t>
             </w:r>
-            <w:proofErr w:type="spellStart"/>
-            <w:r>
-              <w:rPr>
-                <w:rFonts w:ascii="Arial" w:hAnsi="Arial" w:cs="Arial"/>
-                <w:szCs w:val="24"/>
-              </w:rPr>
-              <w:t>logado</w:t>
-            </w:r>
-            <w:proofErr w:type="spellEnd"/>
-            <w:r>
-              <w:rPr>
-                <w:rFonts w:ascii="Arial" w:hAnsi="Arial" w:cs="Arial"/>
-                <w:szCs w:val="24"/>
-              </w:rPr>
-              <w:t xml:space="preserve"> no sistema.</w:t>
+            <w:r>
+              <w:rPr>
+                <w:rFonts w:ascii="Arial" w:hAnsi="Arial" w:cs="Arial"/>
+                <w:szCs w:val="24"/>
+              </w:rPr>
+              <w:t>logado no sistema.</w:t>
             </w:r>
           </w:p>
         </w:tc>
@@ -16963,25 +16631,7 @@
                 <w:w w:val="95"/>
                 <w:szCs w:val="24"/>
               </w:rPr>
-              <w:t xml:space="preserve">ator salva o </w:t>
-            </w:r>
-            <w:proofErr w:type="gramStart"/>
-            <w:r>
-              <w:rPr>
-                <w:rFonts w:ascii="Arial" w:hAnsi="Arial" w:cs="Arial"/>
-                <w:w w:val="95"/>
-                <w:szCs w:val="24"/>
-              </w:rPr>
-              <w:t>registro</w:t>
-            </w:r>
-            <w:proofErr w:type="gramEnd"/>
-            <w:r>
-              <w:rPr>
-                <w:rFonts w:ascii="Arial" w:hAnsi="Arial" w:cs="Arial"/>
-                <w:w w:val="95"/>
-                <w:szCs w:val="24"/>
-              </w:rPr>
-              <w:t>.</w:t>
+              <w:t>ator salva o registro.</w:t>
             </w:r>
           </w:p>
         </w:tc>
@@ -18255,21 +17905,12 @@
               </w:rPr>
               <w:t xml:space="preserve"> </w:t>
             </w:r>
-            <w:proofErr w:type="spellStart"/>
-            <w:r>
-              <w:rPr>
-                <w:rFonts w:ascii="Arial" w:hAnsi="Arial" w:cs="Arial"/>
-                <w:szCs w:val="24"/>
-              </w:rPr>
-              <w:t>logado</w:t>
-            </w:r>
-            <w:proofErr w:type="spellEnd"/>
-            <w:r>
-              <w:rPr>
-                <w:rFonts w:ascii="Arial" w:hAnsi="Arial" w:cs="Arial"/>
-                <w:szCs w:val="24"/>
-              </w:rPr>
-              <w:t xml:space="preserve"> no sistema.</w:t>
+            <w:r>
+              <w:rPr>
+                <w:rFonts w:ascii="Arial" w:hAnsi="Arial" w:cs="Arial"/>
+                <w:szCs w:val="24"/>
+              </w:rPr>
+              <w:t>logado no sistema.</w:t>
             </w:r>
           </w:p>
           <w:p>
@@ -19359,21 +19000,12 @@
               </w:rPr>
               <w:t xml:space="preserve"> </w:t>
             </w:r>
-            <w:proofErr w:type="spellStart"/>
-            <w:r>
-              <w:rPr>
-                <w:rFonts w:ascii="Arial" w:hAnsi="Arial" w:cs="Arial"/>
-                <w:szCs w:val="24"/>
-              </w:rPr>
-              <w:t>logado</w:t>
-            </w:r>
-            <w:proofErr w:type="spellEnd"/>
-            <w:r>
-              <w:rPr>
-                <w:rFonts w:ascii="Arial" w:hAnsi="Arial" w:cs="Arial"/>
-                <w:szCs w:val="24"/>
-              </w:rPr>
-              <w:t xml:space="preserve"> no sistema.</w:t>
+            <w:r>
+              <w:rPr>
+                <w:rFonts w:ascii="Arial" w:hAnsi="Arial" w:cs="Arial"/>
+                <w:szCs w:val="24"/>
+              </w:rPr>
+              <w:t>logado no sistema.</w:t>
             </w:r>
           </w:p>
         </w:tc>
@@ -19534,21 +19166,12 @@
               </w:rPr>
               <w:t xml:space="preserve"> </w:t>
             </w:r>
-            <w:proofErr w:type="spellStart"/>
-            <w:r>
-              <w:rPr>
-                <w:rFonts w:ascii="Arial" w:hAnsi="Arial" w:cs="Arial"/>
-                <w:szCs w:val="24"/>
-              </w:rPr>
-              <w:t>acessa</w:t>
-            </w:r>
-            <w:proofErr w:type="spellEnd"/>
-            <w:r>
-              <w:rPr>
-                <w:rFonts w:ascii="Arial" w:hAnsi="Arial" w:cs="Arial"/>
-                <w:szCs w:val="24"/>
-              </w:rPr>
-              <w:t xml:space="preserve"> o seu perfil.</w:t>
+            <w:r>
+              <w:rPr>
+                <w:rFonts w:ascii="Arial" w:hAnsi="Arial" w:cs="Arial"/>
+                <w:szCs w:val="24"/>
+              </w:rPr>
+              <w:t>acessa o seu perfil.</w:t>
             </w:r>
           </w:p>
           <w:p>
@@ -19611,23 +19234,7 @@
                 <w:rFonts w:ascii="Arial" w:hAnsi="Arial" w:cs="Arial"/>
                 <w:szCs w:val="24"/>
               </w:rPr>
-              <w:t xml:space="preserve">Sistema direciona o usuário para a </w:t>
-            </w:r>
-            <w:proofErr w:type="gramStart"/>
-            <w:r>
-              <w:rPr>
-                <w:rFonts w:ascii="Arial" w:hAnsi="Arial" w:cs="Arial"/>
-                <w:szCs w:val="24"/>
-              </w:rPr>
-              <w:t>pagina</w:t>
-            </w:r>
-            <w:proofErr w:type="gramEnd"/>
-            <w:r>
-              <w:rPr>
-                <w:rFonts w:ascii="Arial" w:hAnsi="Arial" w:cs="Arial"/>
-                <w:szCs w:val="24"/>
-              </w:rPr>
-              <w:t xml:space="preserve"> solicitada.</w:t>
+              <w:t>Sistema direciona o usuário para a pagina solicitada.</w:t>
             </w:r>
           </w:p>
         </w:tc>
@@ -20455,23 +20062,7 @@
                 <w:rFonts w:ascii="Arial" w:hAnsi="Arial" w:cs="Arial"/>
                 <w:szCs w:val="24"/>
               </w:rPr>
-              <w:t xml:space="preserve">usuário finaliza o cadastro e salva o </w:t>
-            </w:r>
-            <w:proofErr w:type="gramStart"/>
-            <w:r>
-              <w:rPr>
-                <w:rFonts w:ascii="Arial" w:hAnsi="Arial" w:cs="Arial"/>
-                <w:szCs w:val="24"/>
-              </w:rPr>
-              <w:t>registro</w:t>
-            </w:r>
-            <w:proofErr w:type="gramEnd"/>
-            <w:r>
-              <w:rPr>
-                <w:rFonts w:ascii="Arial" w:hAnsi="Arial" w:cs="Arial"/>
-                <w:szCs w:val="24"/>
-              </w:rPr>
-              <w:t>.</w:t>
+              <w:t>usuário finaliza o cadastro e salva o registro.</w:t>
             </w:r>
           </w:p>
         </w:tc>
@@ -21217,17 +20808,8 @@
                 <w:rFonts w:ascii="Arial" w:hAnsi="Arial" w:cs="Arial"/>
                 <w:szCs w:val="24"/>
               </w:rPr>
-              <w:t xml:space="preserve">, </w:t>
-            </w:r>
-            <w:proofErr w:type="gramStart"/>
-            <w:r>
-              <w:rPr>
-                <w:rFonts w:ascii="Arial" w:hAnsi="Arial" w:cs="Arial"/>
-                <w:szCs w:val="24"/>
-              </w:rPr>
-              <w:t>Administrador</w:t>
-            </w:r>
-            <w:proofErr w:type="gramEnd"/>
+              <w:t>, Administrador</w:t>
+            </w:r>
           </w:p>
         </w:tc>
       </w:tr>
@@ -21281,21 +20863,12 @@
               </w:rPr>
               <w:t xml:space="preserve">1. O usuário deve estar </w:t>
             </w:r>
-            <w:proofErr w:type="spellStart"/>
-            <w:r>
-              <w:rPr>
-                <w:rFonts w:ascii="Arial" w:hAnsi="Arial" w:cs="Arial"/>
-                <w:szCs w:val="24"/>
-              </w:rPr>
-              <w:t>logado</w:t>
-            </w:r>
-            <w:proofErr w:type="spellEnd"/>
-            <w:r>
-              <w:rPr>
-                <w:rFonts w:ascii="Arial" w:hAnsi="Arial" w:cs="Arial"/>
-                <w:szCs w:val="24"/>
-              </w:rPr>
-              <w:t xml:space="preserve"> no sistema</w:t>
+            <w:r>
+              <w:rPr>
+                <w:rFonts w:ascii="Arial" w:hAnsi="Arial" w:cs="Arial"/>
+                <w:szCs w:val="24"/>
+              </w:rPr>
+              <w:t>logado no sistema</w:t>
             </w:r>
             <w:r>
               <w:rPr>
@@ -21583,23 +21156,7 @@
                 <w:rFonts w:ascii="Arial" w:hAnsi="Arial" w:cs="Arial"/>
                 <w:szCs w:val="24"/>
               </w:rPr>
-              <w:t xml:space="preserve">usuário finaliza o cadastro e salva o </w:t>
-            </w:r>
-            <w:proofErr w:type="gramStart"/>
-            <w:r>
-              <w:rPr>
-                <w:rFonts w:ascii="Arial" w:hAnsi="Arial" w:cs="Arial"/>
-                <w:szCs w:val="24"/>
-              </w:rPr>
-              <w:t>registro</w:t>
-            </w:r>
-            <w:proofErr w:type="gramEnd"/>
-            <w:r>
-              <w:rPr>
-                <w:rFonts w:ascii="Arial" w:hAnsi="Arial" w:cs="Arial"/>
-                <w:szCs w:val="24"/>
-              </w:rPr>
-              <w:t>.</w:t>
+              <w:t>usuário finaliza o cadastro e salva o registro.</w:t>
             </w:r>
           </w:p>
         </w:tc>
@@ -22362,21 +21919,12 @@
               </w:rPr>
               <w:t xml:space="preserve"> deve estar </w:t>
             </w:r>
-            <w:proofErr w:type="spellStart"/>
-            <w:r>
-              <w:rPr>
-                <w:rFonts w:ascii="Arial" w:hAnsi="Arial" w:cs="Arial"/>
-                <w:szCs w:val="24"/>
-              </w:rPr>
-              <w:t>logado</w:t>
-            </w:r>
-            <w:proofErr w:type="spellEnd"/>
-            <w:r>
-              <w:rPr>
-                <w:rFonts w:ascii="Arial" w:hAnsi="Arial" w:cs="Arial"/>
-                <w:szCs w:val="24"/>
-              </w:rPr>
-              <w:t xml:space="preserve"> no sistema</w:t>
+            <w:r>
+              <w:rPr>
+                <w:rFonts w:ascii="Arial" w:hAnsi="Arial" w:cs="Arial"/>
+                <w:szCs w:val="24"/>
+              </w:rPr>
+              <w:t>logado no sistema</w:t>
             </w:r>
             <w:r>
               <w:rPr>
@@ -22657,23 +22205,7 @@
                 <w:rFonts w:ascii="Arial" w:hAnsi="Arial" w:cs="Arial"/>
                 <w:szCs w:val="24"/>
               </w:rPr>
-              <w:t xml:space="preserve">usuário finaliza o cadastro e salva o </w:t>
-            </w:r>
-            <w:proofErr w:type="gramStart"/>
-            <w:r>
-              <w:rPr>
-                <w:rFonts w:ascii="Arial" w:hAnsi="Arial" w:cs="Arial"/>
-                <w:szCs w:val="24"/>
-              </w:rPr>
-              <w:t>registro</w:t>
-            </w:r>
-            <w:proofErr w:type="gramEnd"/>
-            <w:r>
-              <w:rPr>
-                <w:rFonts w:ascii="Arial" w:hAnsi="Arial" w:cs="Arial"/>
-                <w:szCs w:val="24"/>
-              </w:rPr>
-              <w:t>.</w:t>
+              <w:t>usuário finaliza o cadastro e salva o registro.</w:t>
             </w:r>
           </w:p>
         </w:tc>
@@ -27312,6 +26844,155 @@
     </w:lvl>
   </w:abstractNum>
   <w:abstractNum w:abstractNumId="37" w15:restartNumberingAfterBreak="0">
+    <w:nsid w:val="5A250A48"/>
+    <w:multiLevelType w:val="multilevel"/>
+    <w:tmpl w:val="2440216E"/>
+    <w:lvl w:ilvl="0">
+      <w:start w:val="1"/>
+      <w:numFmt w:val="bullet"/>
+      <w:lvlText w:val=""/>
+      <w:lvlJc w:val="left"/>
+      <w:pPr>
+        <w:tabs>
+          <w:tab w:val="num" w:pos="720"/>
+        </w:tabs>
+        <w:ind w:left="720" w:hanging="360"/>
+      </w:pPr>
+      <w:rPr>
+        <w:rFonts w:ascii="Symbol" w:hAnsi="Symbol" w:hint="default"/>
+        <w:sz w:val="20"/>
+      </w:rPr>
+    </w:lvl>
+    <w:lvl w:ilvl="1" w:tentative="1">
+      <w:start w:val="1"/>
+      <w:numFmt w:val="bullet"/>
+      <w:lvlText w:val="o"/>
+      <w:lvlJc w:val="left"/>
+      <w:pPr>
+        <w:tabs>
+          <w:tab w:val="num" w:pos="1440"/>
+        </w:tabs>
+        <w:ind w:left="1440" w:hanging="360"/>
+      </w:pPr>
+      <w:rPr>
+        <w:rFonts w:ascii="Courier New" w:hAnsi="Courier New" w:hint="default"/>
+        <w:sz w:val="20"/>
+      </w:rPr>
+    </w:lvl>
+    <w:lvl w:ilvl="2" w:tentative="1">
+      <w:start w:val="1"/>
+      <w:numFmt w:val="bullet"/>
+      <w:lvlText w:val=""/>
+      <w:lvlJc w:val="left"/>
+      <w:pPr>
+        <w:tabs>
+          <w:tab w:val="num" w:pos="2160"/>
+        </w:tabs>
+        <w:ind w:left="2160" w:hanging="360"/>
+      </w:pPr>
+      <w:rPr>
+        <w:rFonts w:ascii="Wingdings" w:hAnsi="Wingdings" w:hint="default"/>
+        <w:sz w:val="20"/>
+      </w:rPr>
+    </w:lvl>
+    <w:lvl w:ilvl="3" w:tentative="1">
+      <w:start w:val="1"/>
+      <w:numFmt w:val="bullet"/>
+      <w:lvlText w:val=""/>
+      <w:lvlJc w:val="left"/>
+      <w:pPr>
+        <w:tabs>
+          <w:tab w:val="num" w:pos="2880"/>
+        </w:tabs>
+        <w:ind w:left="2880" w:hanging="360"/>
+      </w:pPr>
+      <w:rPr>
+        <w:rFonts w:ascii="Wingdings" w:hAnsi="Wingdings" w:hint="default"/>
+        <w:sz w:val="20"/>
+      </w:rPr>
+    </w:lvl>
+    <w:lvl w:ilvl="4" w:tentative="1">
+      <w:start w:val="1"/>
+      <w:numFmt w:val="bullet"/>
+      <w:lvlText w:val=""/>
+      <w:lvlJc w:val="left"/>
+      <w:pPr>
+        <w:tabs>
+          <w:tab w:val="num" w:pos="3600"/>
+        </w:tabs>
+        <w:ind w:left="3600" w:hanging="360"/>
+      </w:pPr>
+      <w:rPr>
+        <w:rFonts w:ascii="Wingdings" w:hAnsi="Wingdings" w:hint="default"/>
+        <w:sz w:val="20"/>
+      </w:rPr>
+    </w:lvl>
+    <w:lvl w:ilvl="5" w:tentative="1">
+      <w:start w:val="1"/>
+      <w:numFmt w:val="bullet"/>
+      <w:lvlText w:val=""/>
+      <w:lvlJc w:val="left"/>
+      <w:pPr>
+        <w:tabs>
+          <w:tab w:val="num" w:pos="4320"/>
+        </w:tabs>
+        <w:ind w:left="4320" w:hanging="360"/>
+      </w:pPr>
+      <w:rPr>
+        <w:rFonts w:ascii="Wingdings" w:hAnsi="Wingdings" w:hint="default"/>
+        <w:sz w:val="20"/>
+      </w:rPr>
+    </w:lvl>
+    <w:lvl w:ilvl="6" w:tentative="1">
+      <w:start w:val="1"/>
+      <w:numFmt w:val="bullet"/>
+      <w:lvlText w:val=""/>
+      <w:lvlJc w:val="left"/>
+      <w:pPr>
+        <w:tabs>
+          <w:tab w:val="num" w:pos="5040"/>
+        </w:tabs>
+        <w:ind w:left="5040" w:hanging="360"/>
+      </w:pPr>
+      <w:rPr>
+        <w:rFonts w:ascii="Wingdings" w:hAnsi="Wingdings" w:hint="default"/>
+        <w:sz w:val="20"/>
+      </w:rPr>
+    </w:lvl>
+    <w:lvl w:ilvl="7" w:tentative="1">
+      <w:start w:val="1"/>
+      <w:numFmt w:val="bullet"/>
+      <w:lvlText w:val=""/>
+      <w:lvlJc w:val="left"/>
+      <w:pPr>
+        <w:tabs>
+          <w:tab w:val="num" w:pos="5760"/>
+        </w:tabs>
+        <w:ind w:left="5760" w:hanging="360"/>
+      </w:pPr>
+      <w:rPr>
+        <w:rFonts w:ascii="Wingdings" w:hAnsi="Wingdings" w:hint="default"/>
+        <w:sz w:val="20"/>
+      </w:rPr>
+    </w:lvl>
+    <w:lvl w:ilvl="8" w:tentative="1">
+      <w:start w:val="1"/>
+      <w:numFmt w:val="bullet"/>
+      <w:lvlText w:val=""/>
+      <w:lvlJc w:val="left"/>
+      <w:pPr>
+        <w:tabs>
+          <w:tab w:val="num" w:pos="6480"/>
+        </w:tabs>
+        <w:ind w:left="6480" w:hanging="360"/>
+      </w:pPr>
+      <w:rPr>
+        <w:rFonts w:ascii="Wingdings" w:hAnsi="Wingdings" w:hint="default"/>
+        <w:sz w:val="20"/>
+      </w:rPr>
+    </w:lvl>
+  </w:abstractNum>
+  <w:abstractNum w:abstractNumId="38" w15:restartNumberingAfterBreak="0">
     <w:nsid w:val="5A6F2737"/>
     <w:multiLevelType w:val="hybridMultilevel"/>
     <w:tmpl w:val="481475E4"/>
@@ -27428,7 +27109,7 @@
       </w:rPr>
     </w:lvl>
   </w:abstractNum>
-  <w:abstractNum w:abstractNumId="38" w15:restartNumberingAfterBreak="0">
+  <w:abstractNum w:abstractNumId="39" w15:restartNumberingAfterBreak="0">
     <w:nsid w:val="5B603780"/>
     <w:multiLevelType w:val="hybridMultilevel"/>
     <w:tmpl w:val="D12AEA8A"/>
@@ -27545,7 +27226,7 @@
       </w:rPr>
     </w:lvl>
   </w:abstractNum>
-  <w:abstractNum w:abstractNumId="39" w15:restartNumberingAfterBreak="0">
+  <w:abstractNum w:abstractNumId="40" w15:restartNumberingAfterBreak="0">
     <w:nsid w:val="5CF56692"/>
     <w:multiLevelType w:val="hybridMultilevel"/>
     <w:tmpl w:val="32380A88"/>
@@ -27662,7 +27343,7 @@
       </w:rPr>
     </w:lvl>
   </w:abstractNum>
-  <w:abstractNum w:abstractNumId="40" w15:restartNumberingAfterBreak="0">
+  <w:abstractNum w:abstractNumId="41" w15:restartNumberingAfterBreak="0">
     <w:nsid w:val="62FC2CD9"/>
     <w:multiLevelType w:val="hybridMultilevel"/>
     <w:tmpl w:val="39362928"/>
@@ -27751,7 +27432,7 @@
       </w:pPr>
     </w:lvl>
   </w:abstractNum>
-  <w:abstractNum w:abstractNumId="41" w15:restartNumberingAfterBreak="0">
+  <w:abstractNum w:abstractNumId="42" w15:restartNumberingAfterBreak="0">
     <w:nsid w:val="6672006F"/>
     <w:multiLevelType w:val="hybridMultilevel"/>
     <w:tmpl w:val="32380A88"/>
@@ -27868,7 +27549,7 @@
       </w:rPr>
     </w:lvl>
   </w:abstractNum>
-  <w:abstractNum w:abstractNumId="42" w15:restartNumberingAfterBreak="0">
+  <w:abstractNum w:abstractNumId="43" w15:restartNumberingAfterBreak="0">
     <w:nsid w:val="68955F94"/>
     <w:multiLevelType w:val="hybridMultilevel"/>
     <w:tmpl w:val="09B6C548"/>
@@ -27954,7 +27635,7 @@
       </w:pPr>
     </w:lvl>
   </w:abstractNum>
-  <w:abstractNum w:abstractNumId="43" w15:restartNumberingAfterBreak="0">
+  <w:abstractNum w:abstractNumId="44" w15:restartNumberingAfterBreak="0">
     <w:nsid w:val="6AB6106F"/>
     <w:multiLevelType w:val="hybridMultilevel"/>
     <w:tmpl w:val="55A6178E"/>
@@ -28071,7 +27752,7 @@
       </w:rPr>
     </w:lvl>
   </w:abstractNum>
-  <w:abstractNum w:abstractNumId="44" w15:restartNumberingAfterBreak="0">
+  <w:abstractNum w:abstractNumId="45" w15:restartNumberingAfterBreak="0">
     <w:nsid w:val="6C7930CA"/>
     <w:multiLevelType w:val="multilevel"/>
     <w:tmpl w:val="0416001F"/>
@@ -28160,7 +27841,7 @@
       </w:pPr>
     </w:lvl>
   </w:abstractNum>
-  <w:abstractNum w:abstractNumId="45" w15:restartNumberingAfterBreak="0">
+  <w:abstractNum w:abstractNumId="46" w15:restartNumberingAfterBreak="0">
     <w:nsid w:val="6F3210D8"/>
     <w:multiLevelType w:val="hybridMultilevel"/>
     <w:tmpl w:val="AC083060"/>
@@ -28277,7 +27958,7 @@
       </w:rPr>
     </w:lvl>
   </w:abstractNum>
-  <w:abstractNum w:abstractNumId="46" w15:restartNumberingAfterBreak="0">
+  <w:abstractNum w:abstractNumId="47" w15:restartNumberingAfterBreak="0">
     <w:nsid w:val="710A6791"/>
     <w:multiLevelType w:val="hybridMultilevel"/>
     <w:tmpl w:val="E9A29286"/>
@@ -28394,7 +28075,7 @@
       </w:rPr>
     </w:lvl>
   </w:abstractNum>
-  <w:abstractNum w:abstractNumId="47" w15:restartNumberingAfterBreak="0">
+  <w:abstractNum w:abstractNumId="48" w15:restartNumberingAfterBreak="0">
     <w:nsid w:val="723D4BBF"/>
     <w:multiLevelType w:val="hybridMultilevel"/>
     <w:tmpl w:val="32380A88"/>
@@ -28511,7 +28192,7 @@
       </w:rPr>
     </w:lvl>
   </w:abstractNum>
-  <w:abstractNum w:abstractNumId="48" w15:restartNumberingAfterBreak="0">
+  <w:abstractNum w:abstractNumId="49" w15:restartNumberingAfterBreak="0">
     <w:nsid w:val="7262748D"/>
     <w:multiLevelType w:val="hybridMultilevel"/>
     <w:tmpl w:val="2168DA60"/>
@@ -28628,7 +28309,7 @@
       </w:rPr>
     </w:lvl>
   </w:abstractNum>
-  <w:abstractNum w:abstractNumId="49" w15:restartNumberingAfterBreak="0">
+  <w:abstractNum w:abstractNumId="50" w15:restartNumberingAfterBreak="0">
     <w:nsid w:val="732935A5"/>
     <w:multiLevelType w:val="hybridMultilevel"/>
     <w:tmpl w:val="B36A5E74"/>
@@ -28749,7 +28430,7 @@
       </w:rPr>
     </w:lvl>
   </w:abstractNum>
-  <w:abstractNum w:abstractNumId="50" w15:restartNumberingAfterBreak="0">
+  <w:abstractNum w:abstractNumId="51" w15:restartNumberingAfterBreak="0">
     <w:nsid w:val="78D6066D"/>
     <w:multiLevelType w:val="hybridMultilevel"/>
     <w:tmpl w:val="2168DA60"/>
@@ -28866,7 +28547,7 @@
       </w:rPr>
     </w:lvl>
   </w:abstractNum>
-  <w:abstractNum w:abstractNumId="51" w15:restartNumberingAfterBreak="0">
+  <w:abstractNum w:abstractNumId="52" w15:restartNumberingAfterBreak="0">
     <w:nsid w:val="78FA5E74"/>
     <w:multiLevelType w:val="hybridMultilevel"/>
     <w:tmpl w:val="BB1EDCAE"/>
@@ -28983,7 +28664,7 @@
       </w:rPr>
     </w:lvl>
   </w:abstractNum>
-  <w:abstractNum w:abstractNumId="52" w15:restartNumberingAfterBreak="0">
+  <w:abstractNum w:abstractNumId="53" w15:restartNumberingAfterBreak="0">
     <w:nsid w:val="7AF31996"/>
     <w:multiLevelType w:val="hybridMultilevel"/>
     <w:tmpl w:val="1812EE50"/>
@@ -29074,7 +28755,7 @@
       </w:pPr>
     </w:lvl>
   </w:abstractNum>
-  <w:abstractNum w:abstractNumId="53" w15:restartNumberingAfterBreak="0">
+  <w:abstractNum w:abstractNumId="54" w15:restartNumberingAfterBreak="0">
     <w:nsid w:val="7EC63E88"/>
     <w:multiLevelType w:val="hybridMultilevel"/>
     <w:tmpl w:val="585E5FDC"/>
@@ -29195,10 +28876,10 @@
     <w:abstractNumId w:val="7"/>
   </w:num>
   <w:num w:numId="2">
-    <w:abstractNumId w:val="38"/>
+    <w:abstractNumId w:val="39"/>
   </w:num>
   <w:num w:numId="3">
-    <w:abstractNumId w:val="46"/>
+    <w:abstractNumId w:val="47"/>
   </w:num>
   <w:num w:numId="4">
     <w:abstractNumId w:val="14"/>
@@ -29210,10 +28891,10 @@
     <w:abstractNumId w:val="34"/>
   </w:num>
   <w:num w:numId="7">
-    <w:abstractNumId w:val="43"/>
+    <w:abstractNumId w:val="44"/>
   </w:num>
   <w:num w:numId="8">
-    <w:abstractNumId w:val="53"/>
+    <w:abstractNumId w:val="54"/>
   </w:num>
   <w:num w:numId="9">
     <w:abstractNumId w:val="28"/>
@@ -29225,7 +28906,7 @@
     <w:abstractNumId w:val="36"/>
   </w:num>
   <w:num w:numId="12">
-    <w:abstractNumId w:val="47"/>
+    <w:abstractNumId w:val="48"/>
   </w:num>
   <w:num w:numId="13">
     <w:abstractNumId w:val="9"/>
@@ -29237,7 +28918,7 @@
     <w:abstractNumId w:val="29"/>
   </w:num>
   <w:num w:numId="16">
-    <w:abstractNumId w:val="45"/>
+    <w:abstractNumId w:val="46"/>
   </w:num>
   <w:num w:numId="17">
     <w:abstractNumId w:val="15"/>
@@ -29246,7 +28927,7 @@
     <w:abstractNumId w:val="17"/>
   </w:num>
   <w:num w:numId="19">
-    <w:abstractNumId w:val="48"/>
+    <w:abstractNumId w:val="49"/>
   </w:num>
   <w:num w:numId="20">
     <w:abstractNumId w:val="24"/>
@@ -29255,7 +28936,7 @@
     <w:abstractNumId w:val="5"/>
   </w:num>
   <w:num w:numId="22">
-    <w:abstractNumId w:val="51"/>
+    <w:abstractNumId w:val="52"/>
   </w:num>
   <w:num w:numId="23">
     <w:abstractNumId w:val="25"/>
@@ -29264,7 +28945,7 @@
     <w:abstractNumId w:val="23"/>
   </w:num>
   <w:num w:numId="25">
-    <w:abstractNumId w:val="37"/>
+    <w:abstractNumId w:val="38"/>
   </w:num>
   <w:num w:numId="26">
     <w:abstractNumId w:val="32"/>
@@ -29279,7 +28960,7 @@
     <w:abstractNumId w:val="30"/>
   </w:num>
   <w:num w:numId="30">
-    <w:abstractNumId w:val="42"/>
+    <w:abstractNumId w:val="43"/>
   </w:num>
   <w:num w:numId="31">
     <w:abstractNumId w:val="18"/>
@@ -29297,7 +28978,7 @@
     <w:abstractNumId w:val="31"/>
   </w:num>
   <w:num w:numId="36">
-    <w:abstractNumId w:val="52"/>
+    <w:abstractNumId w:val="53"/>
   </w:num>
   <w:num w:numId="37">
     <w:abstractNumId w:val="8"/>
@@ -29306,13 +28987,13 @@
     <w:abstractNumId w:val="19"/>
   </w:num>
   <w:num w:numId="39">
-    <w:abstractNumId w:val="49"/>
+    <w:abstractNumId w:val="50"/>
   </w:num>
   <w:num w:numId="40">
     <w:abstractNumId w:val="13"/>
   </w:num>
   <w:num w:numId="41">
-    <w:abstractNumId w:val="50"/>
+    <w:abstractNumId w:val="51"/>
   </w:num>
   <w:num w:numId="42">
     <w:abstractNumId w:val="35"/>
@@ -29327,13 +29008,13 @@
     <w:abstractNumId w:val="2"/>
   </w:num>
   <w:num w:numId="46">
-    <w:abstractNumId w:val="39"/>
+    <w:abstractNumId w:val="40"/>
   </w:num>
   <w:num w:numId="47">
     <w:abstractNumId w:val="27"/>
   </w:num>
   <w:num w:numId="48">
-    <w:abstractNumId w:val="41"/>
+    <w:abstractNumId w:val="42"/>
   </w:num>
   <w:num w:numId="49">
     <w:abstractNumId w:val="26"/>
@@ -29342,16 +29023,19 @@
     <w:abstractNumId w:val="12"/>
   </w:num>
   <w:num w:numId="51">
-    <w:abstractNumId w:val="44"/>
+    <w:abstractNumId w:val="45"/>
   </w:num>
   <w:num w:numId="52">
     <w:abstractNumId w:val="20"/>
   </w:num>
   <w:num w:numId="53">
-    <w:abstractNumId w:val="40"/>
+    <w:abstractNumId w:val="41"/>
   </w:num>
   <w:num w:numId="54">
     <w:abstractNumId w:val="0"/>
+  </w:num>
+  <w:num w:numId="55">
+    <w:abstractNumId w:val="37"/>
   </w:num>
   <w:numIdMacAtCleanup w:val="53"/>
 </w:numbering>

</xml_diff>